<commit_message>
tm vraag 6 af assignment 3
</commit_message>
<xml_diff>
--- a/assmin3.docx
+++ b/assmin3.docx
@@ -4323,72 +4323,287 @@
     <w:p/>
     <w:p/>
     <w:p/>
-    <w:p>
+    <w:p/>
+    <w:p/>
+    <w:p/>
+    <w:p>
+      <w:r>
+        <w:lastRenderedPageBreak/>
+        <w:t>Return</w:t>
+      </w:r>
+      <w:r>
+        <w:t xml:space="preserve"> codes</w:t>
+      </w:r>
+    </w:p>
+    <w:p>
+      <w:r>
+        <w:t>1</w:t>
+      </w:r>
+    </w:p>
+    <w:p>
+      <w:proofErr w:type="gramStart"/>
+      <w:r>
+        <w:t>Match(</w:t>
+      </w:r>
+      <w:proofErr w:type="spellStart"/>
+      <w:proofErr w:type="gramEnd"/>
+      <w:r>
+        <w:t>a:Airport</w:t>
+      </w:r>
+      <w:proofErr w:type="spellEnd"/>
+      <w:r>
+        <w:t xml:space="preserve">{ </w:t>
+      </w:r>
+      <w:proofErr w:type="spellStart"/>
+      <w:r>
+        <w:t>size:'Large</w:t>
+      </w:r>
+      <w:proofErr w:type="spellEnd"/>
+      <w:r>
+        <w:t>'})</w:t>
+      </w:r>
+    </w:p>
+    <w:p>
+      <w:r>
+        <w:t xml:space="preserve">return </w:t>
+      </w:r>
+      <w:proofErr w:type="spellStart"/>
+      <w:r>
+        <w:t>a.</w:t>
+      </w:r>
+      <w:proofErr w:type="gramStart"/>
+      <w:r>
+        <w:t>name,a</w:t>
+      </w:r>
+      <w:proofErr w:type="gramEnd"/>
+      <w:r>
+        <w:t>.capacity</w:t>
+      </w:r>
+      <w:proofErr w:type="spellEnd"/>
+      <w:r>
+        <w:t>;</w:t>
+      </w:r>
+    </w:p>
+    <w:p>
+      <w:r>
+        <w:t>2</w:t>
+      </w:r>
+    </w:p>
+    <w:p>
+      <w:r>
+        <w:t>Match(</w:t>
+      </w:r>
+      <w:proofErr w:type="spellStart"/>
+      <w:proofErr w:type="gramStart"/>
+      <w:r>
+        <w:t>a:Airport</w:t>
+      </w:r>
+      <w:proofErr w:type="spellEnd"/>
+      <w:proofErr w:type="gramEnd"/>
+      <w:r>
+        <w:t>)</w:t>
+      </w:r>
+    </w:p>
+    <w:p>
+      <w:r>
+        <w:t xml:space="preserve">return </w:t>
+      </w:r>
+      <w:proofErr w:type="spellStart"/>
+      <w:proofErr w:type="gramStart"/>
+      <w:r>
+        <w:t>a.location</w:t>
+      </w:r>
+      <w:proofErr w:type="spellEnd"/>
+      <w:proofErr w:type="gramEnd"/>
+      <w:r>
+        <w:t>, sum(</w:t>
+      </w:r>
+      <w:proofErr w:type="spellStart"/>
+      <w:r>
+        <w:t>a.capacity</w:t>
+      </w:r>
+      <w:proofErr w:type="spellEnd"/>
+      <w:r>
+        <w:t>);</w:t>
+      </w:r>
+    </w:p>
+    <w:p>
+      <w:r>
+        <w:t>3</w:t>
+      </w:r>
+    </w:p>
+    <w:p>
+      <w:r>
+        <w:t>Match(</w:t>
+      </w:r>
+      <w:proofErr w:type="spellStart"/>
+      <w:proofErr w:type="gramStart"/>
+      <w:r>
+        <w:t>a:Airport</w:t>
+      </w:r>
+      <w:proofErr w:type="spellEnd"/>
+      <w:proofErr w:type="gramEnd"/>
+      <w:r>
+        <w:t>)</w:t>
+      </w:r>
+    </w:p>
+    <w:p>
+      <w:r>
+        <w:t xml:space="preserve">Return </w:t>
+      </w:r>
+      <w:proofErr w:type="spellStart"/>
+      <w:r>
+        <w:t>a.</w:t>
+      </w:r>
+      <w:proofErr w:type="gramStart"/>
+      <w:r>
+        <w:t>name,a</w:t>
+      </w:r>
+      <w:proofErr w:type="gramEnd"/>
+      <w:r>
+        <w:t>.capacity</w:t>
+      </w:r>
+      <w:proofErr w:type="spellEnd"/>
+    </w:p>
+    <w:p>
+      <w:r>
+        <w:t xml:space="preserve">order by </w:t>
+      </w:r>
+      <w:proofErr w:type="spellStart"/>
+      <w:proofErr w:type="gramStart"/>
+      <w:r>
+        <w:t>a.capacity</w:t>
+      </w:r>
+      <w:proofErr w:type="spellEnd"/>
+      <w:proofErr w:type="gramEnd"/>
+      <w:r>
+        <w:t xml:space="preserve"> DESC</w:t>
+      </w:r>
+    </w:p>
+    <w:p>
+      <w:r>
+        <w:t>LIMIT 1;</w:t>
+      </w:r>
+    </w:p>
+    <w:p>
+      <w:r>
+        <w:t>4</w:t>
+      </w:r>
+    </w:p>
+    <w:p>
+      <w:r>
+        <w:t>Match(</w:t>
+      </w:r>
+      <w:proofErr w:type="spellStart"/>
+      <w:proofErr w:type="gramStart"/>
+      <w:r>
+        <w:t>a:Airport</w:t>
+      </w:r>
+      <w:proofErr w:type="spellEnd"/>
+      <w:proofErr w:type="gramEnd"/>
+      <w:r>
+        <w:t>{</w:t>
+      </w:r>
+      <w:proofErr w:type="spellStart"/>
+      <w:r>
+        <w:t>name:'Schiphol</w:t>
+      </w:r>
+      <w:proofErr w:type="spellEnd"/>
+      <w:r>
+        <w:t>'})-[</w:t>
+      </w:r>
+      <w:proofErr w:type="spellStart"/>
+      <w:r>
+        <w:t>i:Includes</w:t>
+      </w:r>
+      <w:proofErr w:type="spellEnd"/>
+      <w:r>
+        <w:t>]-(t: Terminal {</w:t>
+      </w:r>
+      <w:proofErr w:type="spellStart"/>
+      <w:r>
+        <w:t>open:'Yes</w:t>
+      </w:r>
+      <w:proofErr w:type="spellEnd"/>
+      <w:r>
+        <w:t>'})</w:t>
+      </w:r>
+    </w:p>
+    <w:p>
+      <w:r>
+        <w:t xml:space="preserve">return </w:t>
+      </w:r>
+      <w:proofErr w:type="spellStart"/>
+      <w:proofErr w:type="gramStart"/>
+      <w:r>
+        <w:t>t,a</w:t>
+      </w:r>
+      <w:proofErr w:type="spellEnd"/>
+      <w:proofErr w:type="gramEnd"/>
+      <w:r>
+        <w:t>;</w:t>
+      </w:r>
+    </w:p>
+    <w:p>
+      <w:r>
+        <w:t>5</w:t>
+      </w:r>
+    </w:p>
+    <w:p>
+      <w:r>
+        <w:t>Match(</w:t>
+      </w:r>
+      <w:proofErr w:type="spellStart"/>
+      <w:proofErr w:type="gramStart"/>
+      <w:r>
+        <w:t>a:Airport</w:t>
+      </w:r>
+      <w:proofErr w:type="spellEnd"/>
+      <w:proofErr w:type="gramEnd"/>
+      <w:r>
+        <w:t>{</w:t>
+      </w:r>
+      <w:proofErr w:type="spellStart"/>
+      <w:r>
+        <w:t>location:'London</w:t>
+      </w:r>
+      <w:proofErr w:type="spellEnd"/>
+      <w:r>
+        <w:t>'})-[</w:t>
+      </w:r>
+      <w:proofErr w:type="spellStart"/>
+      <w:r>
+        <w:t>i:Includes</w:t>
+      </w:r>
+      <w:proofErr w:type="spellEnd"/>
+      <w:r>
+        <w:t>]-(t: Terminal)</w:t>
+      </w:r>
+    </w:p>
+    <w:p>
+      <w:r>
+        <w:t xml:space="preserve">return </w:t>
+      </w:r>
+      <w:proofErr w:type="spellStart"/>
+      <w:proofErr w:type="gramStart"/>
+      <w:r>
+        <w:t>a,t</w:t>
+      </w:r>
+      <w:proofErr w:type="spellEnd"/>
+      <w:proofErr w:type="gramEnd"/>
+      <w:r>
+        <w:t>;</w:t>
+      </w:r>
+    </w:p>
+    <w:p>
+      <w:r>
+        <w:t>6</w:t>
+      </w:r>
+      <w:r>
+        <w:br/>
+      </w:r>
       <w:bookmarkStart w:id="0" w:name="_GoBack"/>
       <w:bookmarkEnd w:id="0"/>
-    </w:p>
-    <w:p/>
-    <w:p/>
-    <w:p>
-      <w:r>
-        <w:lastRenderedPageBreak/>
-        <w:t>Build codes</w:t>
-      </w:r>
-    </w:p>
-    <w:p>
-      <w:r>
-        <w:t>1</w:t>
-      </w:r>
-    </w:p>
-    <w:p>
-      <w:proofErr w:type="gramStart"/>
-      <w:r>
-        <w:t>Match(</w:t>
-      </w:r>
-      <w:proofErr w:type="spellStart"/>
-      <w:proofErr w:type="gramEnd"/>
-      <w:r>
-        <w:t>a:Airport</w:t>
-      </w:r>
-      <w:proofErr w:type="spellEnd"/>
-      <w:r>
-        <w:t>{</w:t>
-      </w:r>
-      <w:r>
-        <w:rPr>
-          <w:rFonts w:ascii="CMSS10" w:hAnsi="CMSS10" w:cs="CMSS10"/>
-        </w:rPr>
-        <w:t xml:space="preserve"> </w:t>
-      </w:r>
-      <w:proofErr w:type="spellStart"/>
-      <w:r>
-        <w:rPr>
-          <w:rFonts w:ascii="CMSS10" w:hAnsi="CMSS10" w:cs="CMSS10"/>
-        </w:rPr>
-        <w:t>size:'Medium</w:t>
-      </w:r>
-      <w:proofErr w:type="spellEnd"/>
-      <w:r>
-        <w:rPr>
-          <w:rFonts w:ascii="CMSS10" w:hAnsi="CMSS10" w:cs="CMSS10"/>
-        </w:rPr>
-        <w:t>'</w:t>
-      </w:r>
-      <w:r>
-        <w:t>})</w:t>
-      </w:r>
-      <w:r>
-        <w:br/>
-        <w:t xml:space="preserve">return </w:t>
-      </w:r>
-      <w:proofErr w:type="spellStart"/>
-      <w:r>
-        <w:t>a.name,a.capacity</w:t>
-      </w:r>
-      <w:proofErr w:type="spellEnd"/>
-      <w:r>
-        <w:t>;</w:t>
-      </w:r>
     </w:p>
     <w:sectPr>
       <w:pgSz w:w="11906" w:h="16838"/>

</xml_diff>